<commit_message>
only task №10 left
</commit_message>
<xml_diff>
--- a/A002-activities.docx
+++ b/A002-activities.docx
@@ -1464,15 +1464,19 @@
       <w:pPr>
         <w:spacing w:line="240" w:lineRule="auto"/>
         <w:rPr>
-          <w:sz w:val="48"/>
-          <w:szCs w:val="48"/>
-          <w:lang w:val="en-US"/>
-        </w:rPr>
-      </w:pPr>
-      <w:r>
-        <w:rPr>
-          <w:sz w:val="48"/>
-          <w:szCs w:val="48"/>
+          <w:b/>
+          <w:bCs/>
+          <w:sz w:val="72"/>
+          <w:szCs w:val="72"/>
+          <w:lang w:val="en-US"/>
+        </w:rPr>
+      </w:pPr>
+      <w:r>
+        <w:rPr>
+          <w:b/>
+          <w:bCs/>
+          <w:sz w:val="72"/>
+          <w:szCs w:val="72"/>
           <w:lang w:val="en-US"/>
         </w:rPr>
         <w:lastRenderedPageBreak/>
@@ -1515,6 +1519,701 @@
           <w:lang w:val="en-US"/>
         </w:rPr>
         <w:t>Explain two possible causes of why the printer becomes unreachable</w:t>
+      </w:r>
+    </w:p>
+    <w:p>
+      <w:pPr>
+        <w:pBdr>
+          <w:bottom w:val="single" w:sz="6" w:space="1" w:color="auto"/>
+        </w:pBdr>
+        <w:spacing w:line="240" w:lineRule="auto"/>
+        <w:rPr>
+          <w:sz w:val="48"/>
+          <w:szCs w:val="48"/>
+          <w:lang w:val="en-US"/>
+        </w:rPr>
+      </w:pPr>
+    </w:p>
+    <w:p>
+      <w:pPr>
+        <w:spacing w:line="240" w:lineRule="auto"/>
+        <w:rPr>
+          <w:sz w:val="48"/>
+          <w:szCs w:val="48"/>
+          <w:lang w:val="en-US"/>
+        </w:rPr>
+      </w:pPr>
+    </w:p>
+    <w:p>
+      <w:pPr>
+        <w:spacing w:line="240" w:lineRule="auto"/>
+        <w:rPr>
+          <w:sz w:val="48"/>
+          <w:szCs w:val="48"/>
+          <w:lang w:val="en-US"/>
+        </w:rPr>
+      </w:pPr>
+      <w:r>
+        <w:rPr>
+          <w:sz w:val="48"/>
+          <w:szCs w:val="48"/>
+          <w:lang w:val="en-US"/>
+        </w:rPr>
+        <w:t xml:space="preserve">1) </w:t>
+      </w:r>
+      <w:r>
+        <w:rPr>
+          <w:sz w:val="48"/>
+          <w:szCs w:val="48"/>
+          <w:lang w:val="en-US"/>
+        </w:rPr>
+        <w:t>The printer is connected to a different network or range</w:t>
+      </w:r>
+      <w:r>
+        <w:rPr>
+          <w:sz w:val="48"/>
+          <w:szCs w:val="48"/>
+          <w:lang w:val="en-US"/>
+        </w:rPr>
+        <w:t xml:space="preserve"> - </w:t>
+      </w:r>
+      <w:r>
+        <w:rPr>
+          <w:sz w:val="48"/>
+          <w:szCs w:val="48"/>
+          <w:lang w:val="en-US"/>
+        </w:rPr>
+        <w:t xml:space="preserve">it can </w:t>
+      </w:r>
+      <w:proofErr w:type="gramStart"/>
+      <w:r>
+        <w:rPr>
+          <w:sz w:val="48"/>
+          <w:szCs w:val="48"/>
+          <w:lang w:val="en-US"/>
+        </w:rPr>
+        <w:t>seems</w:t>
+      </w:r>
+      <w:proofErr w:type="gramEnd"/>
+      <w:r>
+        <w:rPr>
+          <w:sz w:val="48"/>
+          <w:szCs w:val="48"/>
+          <w:lang w:val="en-US"/>
+        </w:rPr>
+        <w:t xml:space="preserve"> like it connected to your network, but practically it connected to another network or different </w:t>
+      </w:r>
+      <w:proofErr w:type="gramStart"/>
+      <w:r>
+        <w:rPr>
+          <w:sz w:val="48"/>
+          <w:szCs w:val="48"/>
+          <w:lang w:val="en-US"/>
+        </w:rPr>
+        <w:t>range(</w:t>
+      </w:r>
+      <w:proofErr w:type="gramEnd"/>
+      <w:r>
+        <w:rPr>
+          <w:sz w:val="48"/>
+          <w:szCs w:val="48"/>
+          <w:lang w:val="en-US"/>
+        </w:rPr>
+        <w:t>2.4 GHz instead of 5 GHz).</w:t>
+      </w:r>
+    </w:p>
+    <w:p>
+      <w:pPr>
+        <w:spacing w:line="240" w:lineRule="auto"/>
+        <w:rPr>
+          <w:sz w:val="48"/>
+          <w:szCs w:val="48"/>
+          <w:lang w:val="en-US"/>
+        </w:rPr>
+      </w:pPr>
+      <w:r>
+        <w:rPr>
+          <w:sz w:val="48"/>
+          <w:szCs w:val="48"/>
+          <w:lang w:val="en-US"/>
+        </w:rPr>
+        <w:t>2)</w:t>
+      </w:r>
+      <w:r>
+        <w:rPr>
+          <w:sz w:val="48"/>
+          <w:szCs w:val="48"/>
+          <w:lang w:val="en-US"/>
+        </w:rPr>
+        <w:t xml:space="preserve"> The printer got wrong IP - DHCP could give wrong IP because of some “bugs”.</w:t>
+      </w:r>
+    </w:p>
+    <w:p>
+      <w:pPr>
+        <w:spacing w:line="240" w:lineRule="auto"/>
+        <w:rPr>
+          <w:sz w:val="48"/>
+          <w:szCs w:val="48"/>
+          <w:lang w:val="en-US"/>
+        </w:rPr>
+      </w:pPr>
+    </w:p>
+    <w:p>
+      <w:pPr>
+        <w:spacing w:line="240" w:lineRule="auto"/>
+        <w:rPr>
+          <w:sz w:val="48"/>
+          <w:szCs w:val="48"/>
+          <w:lang w:val="en-US"/>
+        </w:rPr>
+      </w:pPr>
+    </w:p>
+    <w:p>
+      <w:pPr>
+        <w:spacing w:line="240" w:lineRule="auto"/>
+        <w:rPr>
+          <w:sz w:val="48"/>
+          <w:szCs w:val="48"/>
+          <w:lang w:val="en-US"/>
+        </w:rPr>
+      </w:pPr>
+    </w:p>
+    <w:p>
+      <w:pPr>
+        <w:spacing w:line="240" w:lineRule="auto"/>
+        <w:rPr>
+          <w:sz w:val="48"/>
+          <w:szCs w:val="48"/>
+          <w:lang w:val="en-US"/>
+        </w:rPr>
+      </w:pPr>
+    </w:p>
+    <w:p>
+      <w:pPr>
+        <w:spacing w:line="240" w:lineRule="auto"/>
+        <w:rPr>
+          <w:sz w:val="48"/>
+          <w:szCs w:val="48"/>
+          <w:lang w:val="en-US"/>
+        </w:rPr>
+      </w:pPr>
+    </w:p>
+    <w:p>
+      <w:pPr>
+        <w:spacing w:line="240" w:lineRule="auto"/>
+        <w:rPr>
+          <w:b/>
+          <w:bCs/>
+          <w:sz w:val="72"/>
+          <w:szCs w:val="72"/>
+          <w:lang w:val="en-US"/>
+        </w:rPr>
+      </w:pPr>
+      <w:r>
+        <w:rPr>
+          <w:b/>
+          <w:bCs/>
+          <w:sz w:val="72"/>
+          <w:szCs w:val="72"/>
+          <w:lang w:val="en-US"/>
+        </w:rPr>
+        <w:lastRenderedPageBreak/>
+        <w:t>Task 0008</w:t>
+      </w:r>
+    </w:p>
+    <w:p>
+      <w:pPr>
+        <w:spacing w:line="240" w:lineRule="auto"/>
+        <w:rPr>
+          <w:sz w:val="48"/>
+          <w:szCs w:val="48"/>
+          <w:lang w:val="en-US"/>
+        </w:rPr>
+      </w:pPr>
+      <w:r>
+        <w:rPr>
+          <w:sz w:val="48"/>
+          <w:szCs w:val="48"/>
+          <w:lang w:val="en-US"/>
+        </w:rPr>
+        <w:t>Five computers can share files with each other, but none of them can access the internet. Internal communication works, external communication fails.</w:t>
+      </w:r>
+    </w:p>
+    <w:p>
+      <w:pPr>
+        <w:spacing w:line="240" w:lineRule="auto"/>
+        <w:rPr>
+          <w:sz w:val="48"/>
+          <w:szCs w:val="48"/>
+          <w:lang w:val="en-US"/>
+        </w:rPr>
+      </w:pPr>
+      <w:r>
+        <w:rPr>
+          <w:b/>
+          <w:bCs/>
+          <w:sz w:val="48"/>
+          <w:szCs w:val="48"/>
+          <w:lang w:val="en-US"/>
+        </w:rPr>
+        <w:t>Explain what device or configuration might be the problem.</w:t>
+      </w:r>
+    </w:p>
+    <w:p>
+      <w:pPr>
+        <w:pBdr>
+          <w:bottom w:val="single" w:sz="6" w:space="1" w:color="auto"/>
+        </w:pBdr>
+        <w:spacing w:line="240" w:lineRule="auto"/>
+        <w:rPr>
+          <w:sz w:val="48"/>
+          <w:szCs w:val="48"/>
+          <w:lang w:val="en-US"/>
+        </w:rPr>
+      </w:pPr>
+    </w:p>
+    <w:p>
+      <w:pPr>
+        <w:spacing w:line="240" w:lineRule="auto"/>
+        <w:rPr>
+          <w:sz w:val="48"/>
+          <w:szCs w:val="48"/>
+          <w:lang w:val="en-US"/>
+        </w:rPr>
+      </w:pPr>
+    </w:p>
+    <w:p>
+      <w:pPr>
+        <w:spacing w:line="240" w:lineRule="auto"/>
+        <w:rPr>
+          <w:sz w:val="48"/>
+          <w:szCs w:val="48"/>
+          <w:lang w:val="en-US"/>
+        </w:rPr>
+      </w:pPr>
+      <w:r>
+        <w:rPr>
+          <w:sz w:val="48"/>
+          <w:szCs w:val="48"/>
+          <w:lang w:val="en-US"/>
+        </w:rPr>
+        <w:t>Reason is the same with task 0000 – your router works correctly, but you are using local network and not global network. That’s why local computers can easily share files, but global(external) communication fails.</w:t>
+      </w:r>
+    </w:p>
+    <w:p>
+      <w:pPr>
+        <w:spacing w:line="240" w:lineRule="auto"/>
+        <w:rPr>
+          <w:sz w:val="48"/>
+          <w:szCs w:val="48"/>
+          <w:lang w:val="en-US"/>
+        </w:rPr>
+      </w:pPr>
+    </w:p>
+    <w:p>
+      <w:pPr>
+        <w:spacing w:line="240" w:lineRule="auto"/>
+        <w:rPr>
+          <w:sz w:val="48"/>
+          <w:szCs w:val="48"/>
+          <w:lang w:val="en-US"/>
+        </w:rPr>
+      </w:pPr>
+    </w:p>
+    <w:p>
+      <w:pPr>
+        <w:spacing w:line="240" w:lineRule="auto"/>
+        <w:rPr>
+          <w:sz w:val="48"/>
+          <w:szCs w:val="48"/>
+          <w:lang w:val="en-US"/>
+        </w:rPr>
+      </w:pPr>
+    </w:p>
+    <w:p>
+      <w:pPr>
+        <w:spacing w:line="240" w:lineRule="auto"/>
+        <w:rPr>
+          <w:sz w:val="48"/>
+          <w:szCs w:val="48"/>
+          <w:lang w:val="en-US"/>
+        </w:rPr>
+      </w:pPr>
+    </w:p>
+    <w:p>
+      <w:pPr>
+        <w:spacing w:line="240" w:lineRule="auto"/>
+        <w:rPr>
+          <w:sz w:val="48"/>
+          <w:szCs w:val="48"/>
+          <w:lang w:val="en-US"/>
+        </w:rPr>
+      </w:pPr>
+    </w:p>
+    <w:p>
+      <w:pPr>
+        <w:spacing w:line="240" w:lineRule="auto"/>
+        <w:rPr>
+          <w:sz w:val="48"/>
+          <w:szCs w:val="48"/>
+          <w:lang w:val="en-US"/>
+        </w:rPr>
+      </w:pPr>
+    </w:p>
+    <w:p>
+      <w:pPr>
+        <w:spacing w:line="240" w:lineRule="auto"/>
+        <w:rPr>
+          <w:sz w:val="48"/>
+          <w:szCs w:val="48"/>
+          <w:lang w:val="en-US"/>
+        </w:rPr>
+      </w:pPr>
+    </w:p>
+    <w:p>
+      <w:pPr>
+        <w:spacing w:line="240" w:lineRule="auto"/>
+        <w:rPr>
+          <w:b/>
+          <w:bCs/>
+          <w:sz w:val="72"/>
+          <w:szCs w:val="72"/>
+          <w:lang w:val="en-US"/>
+        </w:rPr>
+      </w:pPr>
+      <w:r>
+        <w:rPr>
+          <w:b/>
+          <w:bCs/>
+          <w:sz w:val="72"/>
+          <w:szCs w:val="72"/>
+          <w:lang w:val="en-US"/>
+        </w:rPr>
+        <w:lastRenderedPageBreak/>
+        <w:t>Task 0009</w:t>
+      </w:r>
+    </w:p>
+    <w:p>
+      <w:pPr>
+        <w:spacing w:line="240" w:lineRule="auto"/>
+        <w:rPr>
+          <w:sz w:val="48"/>
+          <w:szCs w:val="48"/>
+          <w:lang w:val="en-US"/>
+        </w:rPr>
+      </w:pPr>
+      <w:proofErr w:type="spellStart"/>
+      <w:r>
+        <w:rPr>
+          <w:sz w:val="48"/>
+          <w:szCs w:val="48"/>
+          <w:lang w:val="en-US"/>
+        </w:rPr>
+        <w:t>Wifi</w:t>
+      </w:r>
+      <w:proofErr w:type="spellEnd"/>
+      <w:r>
+        <w:rPr>
+          <w:sz w:val="48"/>
+          <w:szCs w:val="48"/>
+          <w:lang w:val="en-US"/>
+        </w:rPr>
+        <w:t xml:space="preserve"> works normally for the entire house, but one phone is extremely slow or disconnects often. All other devices have full speed.</w:t>
+      </w:r>
+    </w:p>
+    <w:p>
+      <w:pPr>
+        <w:spacing w:line="240" w:lineRule="auto"/>
+        <w:rPr>
+          <w:sz w:val="48"/>
+          <w:szCs w:val="48"/>
+          <w:lang w:val="en-US"/>
+        </w:rPr>
+      </w:pPr>
+      <w:r>
+        <w:rPr>
+          <w:b/>
+          <w:bCs/>
+          <w:sz w:val="48"/>
+          <w:szCs w:val="48"/>
+          <w:lang w:val="en-US"/>
+        </w:rPr>
+        <w:t>Explain what could cause only one device to have poor network performance</w:t>
+      </w:r>
+    </w:p>
+    <w:p>
+      <w:pPr>
+        <w:pBdr>
+          <w:bottom w:val="single" w:sz="6" w:space="1" w:color="auto"/>
+        </w:pBdr>
+        <w:spacing w:line="240" w:lineRule="auto"/>
+        <w:rPr>
+          <w:sz w:val="48"/>
+          <w:szCs w:val="48"/>
+          <w:lang w:val="en-US"/>
+        </w:rPr>
+      </w:pPr>
+    </w:p>
+    <w:p>
+      <w:pPr>
+        <w:spacing w:line="240" w:lineRule="auto"/>
+        <w:rPr>
+          <w:sz w:val="48"/>
+          <w:szCs w:val="48"/>
+          <w:lang w:val="en-US"/>
+        </w:rPr>
+      </w:pPr>
+    </w:p>
+    <w:p>
+      <w:pPr>
+        <w:spacing w:line="240" w:lineRule="auto"/>
+        <w:rPr>
+          <w:sz w:val="48"/>
+          <w:szCs w:val="48"/>
+          <w:lang w:val="en-US"/>
+        </w:rPr>
+      </w:pPr>
+      <w:r>
+        <w:rPr>
+          <w:sz w:val="48"/>
+          <w:szCs w:val="48"/>
+          <w:lang w:val="en-US"/>
+        </w:rPr>
+        <w:t>There may be two reasons:</w:t>
+      </w:r>
+    </w:p>
+    <w:p>
+      <w:pPr>
+        <w:spacing w:line="240" w:lineRule="auto"/>
+        <w:rPr>
+          <w:sz w:val="48"/>
+          <w:szCs w:val="48"/>
+          <w:lang w:val="en-US"/>
+        </w:rPr>
+      </w:pPr>
+      <w:r>
+        <w:rPr>
+          <w:sz w:val="48"/>
+          <w:szCs w:val="48"/>
+          <w:lang w:val="en-US"/>
+        </w:rPr>
+        <w:t>First – device side has problem. It can be damaged wi-fi module or overloading of processes in device.</w:t>
+      </w:r>
+    </w:p>
+    <w:p>
+      <w:pPr>
+        <w:spacing w:line="240" w:lineRule="auto"/>
+        <w:rPr>
+          <w:sz w:val="48"/>
+          <w:szCs w:val="48"/>
+          <w:lang w:val="en-US"/>
+        </w:rPr>
+      </w:pPr>
+      <w:r>
+        <w:rPr>
+          <w:sz w:val="48"/>
+          <w:szCs w:val="48"/>
+          <w:lang w:val="en-US"/>
+        </w:rPr>
+        <w:t xml:space="preserve">Second – router side has problem. Problem of router side is </w:t>
+      </w:r>
+      <w:r>
+        <w:rPr>
+          <w:sz w:val="48"/>
+          <w:szCs w:val="48"/>
+          <w:lang w:val="en-US"/>
+        </w:rPr>
+        <w:t xml:space="preserve">settings or </w:t>
+      </w:r>
+      <w:proofErr w:type="gramStart"/>
+      <w:r>
+        <w:rPr>
+          <w:sz w:val="48"/>
+          <w:szCs w:val="48"/>
+          <w:lang w:val="en-US"/>
+        </w:rPr>
+        <w:t>properties</w:t>
+      </w:r>
+      <w:proofErr w:type="gramEnd"/>
+      <w:r>
+        <w:rPr>
+          <w:sz w:val="48"/>
+          <w:szCs w:val="48"/>
+          <w:lang w:val="en-US"/>
+        </w:rPr>
+        <w:t xml:space="preserve"> part. It can allow to use internet only for some </w:t>
+      </w:r>
+      <w:proofErr w:type="gramStart"/>
+      <w:r>
+        <w:rPr>
+          <w:sz w:val="48"/>
+          <w:szCs w:val="48"/>
+          <w:lang w:val="en-US"/>
+        </w:rPr>
+        <w:t>amount</w:t>
+      </w:r>
+      <w:proofErr w:type="gramEnd"/>
+      <w:r>
+        <w:rPr>
+          <w:sz w:val="48"/>
+          <w:szCs w:val="48"/>
+          <w:lang w:val="en-US"/>
+        </w:rPr>
+        <w:t xml:space="preserve"> of devices, so other ones just won’t work or work, but very slowly.</w:t>
+      </w:r>
+    </w:p>
+    <w:p>
+      <w:pPr>
+        <w:spacing w:line="240" w:lineRule="auto"/>
+        <w:rPr>
+          <w:sz w:val="48"/>
+          <w:szCs w:val="48"/>
+          <w:lang w:val="en-US"/>
+        </w:rPr>
+      </w:pPr>
+    </w:p>
+    <w:p>
+      <w:pPr>
+        <w:spacing w:line="240" w:lineRule="auto"/>
+        <w:rPr>
+          <w:sz w:val="48"/>
+          <w:szCs w:val="48"/>
+          <w:lang w:val="en-US"/>
+        </w:rPr>
+      </w:pPr>
+    </w:p>
+    <w:p>
+      <w:pPr>
+        <w:spacing w:line="240" w:lineRule="auto"/>
+        <w:rPr>
+          <w:sz w:val="48"/>
+          <w:szCs w:val="48"/>
+          <w:lang w:val="en-US"/>
+        </w:rPr>
+      </w:pPr>
+    </w:p>
+    <w:p>
+      <w:pPr>
+        <w:spacing w:line="240" w:lineRule="auto"/>
+        <w:rPr>
+          <w:sz w:val="48"/>
+          <w:szCs w:val="48"/>
+          <w:lang w:val="en-US"/>
+        </w:rPr>
+      </w:pPr>
+    </w:p>
+    <w:p>
+      <w:pPr>
+        <w:spacing w:line="240" w:lineRule="auto"/>
+        <w:rPr>
+          <w:b/>
+          <w:bCs/>
+          <w:sz w:val="72"/>
+          <w:szCs w:val="72"/>
+          <w:lang w:val="en-US"/>
+        </w:rPr>
+      </w:pPr>
+      <w:r>
+        <w:rPr>
+          <w:b/>
+          <w:bCs/>
+          <w:sz w:val="72"/>
+          <w:szCs w:val="72"/>
+          <w:lang w:val="en-US"/>
+        </w:rPr>
+        <w:lastRenderedPageBreak/>
+        <w:t>Task 0010</w:t>
+      </w:r>
+    </w:p>
+    <w:p>
+      <w:pPr>
+        <w:spacing w:line="240" w:lineRule="auto"/>
+        <w:rPr>
+          <w:sz w:val="48"/>
+          <w:szCs w:val="48"/>
+          <w:lang w:val="en-US"/>
+        </w:rPr>
+      </w:pPr>
+      <w:r>
+        <w:rPr>
+          <w:sz w:val="48"/>
+          <w:szCs w:val="48"/>
+          <w:lang w:val="en-US"/>
+        </w:rPr>
+        <w:t>You are given 12 networking items. Your task is to classify each item into one of the four OSI layers (physical, data link, network, transport).</w:t>
+      </w:r>
+    </w:p>
+    <w:p>
+      <w:pPr>
+        <w:spacing w:line="240" w:lineRule="auto"/>
+        <w:rPr>
+          <w:sz w:val="48"/>
+          <w:szCs w:val="48"/>
+          <w:lang w:val="en-US"/>
+        </w:rPr>
+      </w:pPr>
+      <w:r>
+        <w:rPr>
+          <w:sz w:val="48"/>
+          <w:szCs w:val="48"/>
+          <w:lang w:val="en-US"/>
+        </w:rPr>
+        <w:t>Write the layer next to each item and explain briefly why it belongs to that layer.</w:t>
+      </w:r>
+    </w:p>
+    <w:p>
+      <w:pPr>
+        <w:spacing w:line="240" w:lineRule="auto"/>
+        <w:rPr>
+          <w:sz w:val="48"/>
+          <w:szCs w:val="48"/>
+          <w:lang w:val="en-US"/>
+        </w:rPr>
+      </w:pPr>
+      <w:r>
+        <w:rPr>
+          <w:sz w:val="48"/>
+          <w:szCs w:val="48"/>
+          <w:lang w:val="en-US"/>
+        </w:rPr>
+        <w:br/>
+        <w:t xml:space="preserve">MAC address, IPv4 address, Port 443, </w:t>
+      </w:r>
+      <w:proofErr w:type="spellStart"/>
+      <w:r>
+        <w:rPr>
+          <w:sz w:val="48"/>
+          <w:szCs w:val="48"/>
+          <w:lang w:val="en-US"/>
+        </w:rPr>
+        <w:t>wifi</w:t>
+      </w:r>
+      <w:proofErr w:type="spellEnd"/>
+      <w:r>
+        <w:rPr>
+          <w:sz w:val="48"/>
+          <w:szCs w:val="48"/>
+          <w:lang w:val="en-US"/>
+        </w:rPr>
+        <w:t xml:space="preserve"> signal, ethernet frame, router, TCP handshake, collision domain, ARP, subnet </w:t>
+      </w:r>
+      <w:proofErr w:type="gramStart"/>
+      <w:r>
+        <w:rPr>
+          <w:sz w:val="48"/>
+          <w:szCs w:val="48"/>
+          <w:lang w:val="en-US"/>
+        </w:rPr>
+        <w:t>mask,,</w:t>
+      </w:r>
+      <w:proofErr w:type="gramEnd"/>
+      <w:r>
+        <w:rPr>
+          <w:sz w:val="48"/>
+          <w:szCs w:val="48"/>
+          <w:lang w:val="en-US"/>
+        </w:rPr>
+        <w:t xml:space="preserve"> default gateway, switch</w:t>
       </w:r>
     </w:p>
     <w:p>
@@ -1558,6 +2257,379 @@
     </w:sectPr>
   </w:body>
 </w:document>
+</file>
+
+<file path=word/numbering.xml><?xml version="1.0" encoding="utf-8"?>
+<w:numbering xmlns:wpc="http://schemas.microsoft.com/office/word/2010/wordprocessingCanvas" xmlns:cx="http://schemas.microsoft.com/office/drawing/2014/chartex" xmlns:cx1="http://schemas.microsoft.com/office/drawing/2015/9/8/chartex" xmlns:cx2="http://schemas.microsoft.com/office/drawing/2015/10/21/chartex" xmlns:cx3="http://schemas.microsoft.com/office/drawing/2016/5/9/chartex" xmlns:cx4="http://schemas.microsoft.com/office/drawing/2016/5/10/chartex" xmlns:cx5="http://schemas.microsoft.com/office/drawing/2016/5/11/chartex" xmlns:cx6="http://schemas.microsoft.com/office/drawing/2016/5/12/chartex" xmlns:cx7="http://schemas.microsoft.com/office/drawing/2016/5/13/chartex" xmlns:cx8="http://schemas.microsoft.com/office/drawing/2016/5/14/chartex" xmlns:mc="http://schemas.openxmlformats.org/markup-compatibility/2006" xmlns:aink="http://schemas.microsoft.com/office/drawing/2016/ink" xmlns:am3d="http://schemas.microsoft.com/office/drawing/2017/model3d" xmlns:o="urn:schemas-microsoft-com:office:office" xmlns:oel="http://schemas.microsoft.com/office/2019/extlst" xmlns:r="http://schemas.openxmlformats.org/officeDocument/2006/relationships" xmlns:m="http://schemas.openxmlformats.org/officeDocument/2006/math" xmlns:v="urn:schemas-microsoft-com:vml" xmlns:wp14="http://schemas.microsoft.com/office/word/2010/wordprocessingDrawing" xmlns:wp="http://schemas.openxmlformats.org/drawingml/2006/wordprocessingDrawing" xmlns:w10="urn:schemas-microsoft-com:office:word" xmlns:w="http://schemas.openxmlformats.org/wordprocessingml/2006/main" xmlns:w14="http://schemas.microsoft.com/office/word/2010/wordml" xmlns:w15="http://schemas.microsoft.com/office/word/2012/wordml" xmlns:w16cex="http://schemas.microsoft.com/office/word/2018/wordml/cex" xmlns:w16cid="http://schemas.microsoft.com/office/word/2016/wordml/cid" xmlns:w16="http://schemas.microsoft.com/office/word/2018/wordml" xmlns:w16du="http://schemas.microsoft.com/office/word/2023/wordml/word16du" xmlns:w16sdtdh="http://schemas.microsoft.com/office/word/2020/wordml/sdtdatahash" xmlns:w16sdtfl="http://schemas.microsoft.com/office/word/2024/wordml/sdtformatlock" xmlns:w16se="http://schemas.microsoft.com/office/word/2015/wordml/symex" xmlns:wpg="http://schemas.microsoft.com/office/word/2010/wordprocessingGroup" xmlns:wpi="http://schemas.microsoft.com/office/word/2010/wordprocessingInk" xmlns:wne="http://schemas.microsoft.com/office/word/2006/wordml" xmlns:wps="http://schemas.microsoft.com/office/word/2010/wordprocessingShape" mc:Ignorable="w14 w15 w16se w16cid w16 w16cex w16sdtdh w16sdtfl w16du wp14">
+  <w:abstractNum w:abstractNumId="0" w15:restartNumberingAfterBreak="0">
+    <w:nsid w:val="1E6A0804"/>
+    <w:multiLevelType w:val="hybridMultilevel"/>
+    <w:tmpl w:val="FB8A9A4A"/>
+    <w:lvl w:ilvl="0" w:tplc="0419000F">
+      <w:start w:val="1"/>
+      <w:numFmt w:val="decimal"/>
+      <w:lvlText w:val="%1."/>
+      <w:lvlJc w:val="left"/>
+      <w:pPr>
+        <w:ind w:left="720" w:hanging="360"/>
+      </w:pPr>
+      <w:rPr>
+        <w:rFonts w:hint="default"/>
+      </w:rPr>
+    </w:lvl>
+    <w:lvl w:ilvl="1" w:tplc="04190019" w:tentative="1">
+      <w:start w:val="1"/>
+      <w:numFmt w:val="lowerLetter"/>
+      <w:lvlText w:val="%2."/>
+      <w:lvlJc w:val="left"/>
+      <w:pPr>
+        <w:ind w:left="1440" w:hanging="360"/>
+      </w:pPr>
+    </w:lvl>
+    <w:lvl w:ilvl="2" w:tplc="0419001B" w:tentative="1">
+      <w:start w:val="1"/>
+      <w:numFmt w:val="lowerRoman"/>
+      <w:lvlText w:val="%3."/>
+      <w:lvlJc w:val="right"/>
+      <w:pPr>
+        <w:ind w:left="2160" w:hanging="180"/>
+      </w:pPr>
+    </w:lvl>
+    <w:lvl w:ilvl="3" w:tplc="0419000F" w:tentative="1">
+      <w:start w:val="1"/>
+      <w:numFmt w:val="decimal"/>
+      <w:lvlText w:val="%4."/>
+      <w:lvlJc w:val="left"/>
+      <w:pPr>
+        <w:ind w:left="2880" w:hanging="360"/>
+      </w:pPr>
+    </w:lvl>
+    <w:lvl w:ilvl="4" w:tplc="04190019" w:tentative="1">
+      <w:start w:val="1"/>
+      <w:numFmt w:val="lowerLetter"/>
+      <w:lvlText w:val="%5."/>
+      <w:lvlJc w:val="left"/>
+      <w:pPr>
+        <w:ind w:left="3600" w:hanging="360"/>
+      </w:pPr>
+    </w:lvl>
+    <w:lvl w:ilvl="5" w:tplc="0419001B" w:tentative="1">
+      <w:start w:val="1"/>
+      <w:numFmt w:val="lowerRoman"/>
+      <w:lvlText w:val="%6."/>
+      <w:lvlJc w:val="right"/>
+      <w:pPr>
+        <w:ind w:left="4320" w:hanging="180"/>
+      </w:pPr>
+    </w:lvl>
+    <w:lvl w:ilvl="6" w:tplc="0419000F" w:tentative="1">
+      <w:start w:val="1"/>
+      <w:numFmt w:val="decimal"/>
+      <w:lvlText w:val="%7."/>
+      <w:lvlJc w:val="left"/>
+      <w:pPr>
+        <w:ind w:left="5040" w:hanging="360"/>
+      </w:pPr>
+    </w:lvl>
+    <w:lvl w:ilvl="7" w:tplc="04190019" w:tentative="1">
+      <w:start w:val="1"/>
+      <w:numFmt w:val="lowerLetter"/>
+      <w:lvlText w:val="%8."/>
+      <w:lvlJc w:val="left"/>
+      <w:pPr>
+        <w:ind w:left="5760" w:hanging="360"/>
+      </w:pPr>
+    </w:lvl>
+    <w:lvl w:ilvl="8" w:tplc="0419001B" w:tentative="1">
+      <w:start w:val="1"/>
+      <w:numFmt w:val="lowerRoman"/>
+      <w:lvlText w:val="%9."/>
+      <w:lvlJc w:val="right"/>
+      <w:pPr>
+        <w:ind w:left="6480" w:hanging="180"/>
+      </w:pPr>
+    </w:lvl>
+  </w:abstractNum>
+  <w:abstractNum w:abstractNumId="1" w15:restartNumberingAfterBreak="0">
+    <w:nsid w:val="424C1FA4"/>
+    <w:multiLevelType w:val="hybridMultilevel"/>
+    <w:tmpl w:val="803CFFCE"/>
+    <w:lvl w:ilvl="0" w:tplc="DF765DEC">
+      <w:start w:val="1"/>
+      <w:numFmt w:val="decimal"/>
+      <w:lvlText w:val="%1)"/>
+      <w:lvlJc w:val="left"/>
+      <w:pPr>
+        <w:ind w:left="1080" w:hanging="720"/>
+      </w:pPr>
+      <w:rPr>
+        <w:rFonts w:hint="default"/>
+      </w:rPr>
+    </w:lvl>
+    <w:lvl w:ilvl="1" w:tplc="04190019" w:tentative="1">
+      <w:start w:val="1"/>
+      <w:numFmt w:val="lowerLetter"/>
+      <w:lvlText w:val="%2."/>
+      <w:lvlJc w:val="left"/>
+      <w:pPr>
+        <w:ind w:left="1440" w:hanging="360"/>
+      </w:pPr>
+    </w:lvl>
+    <w:lvl w:ilvl="2" w:tplc="0419001B" w:tentative="1">
+      <w:start w:val="1"/>
+      <w:numFmt w:val="lowerRoman"/>
+      <w:lvlText w:val="%3."/>
+      <w:lvlJc w:val="right"/>
+      <w:pPr>
+        <w:ind w:left="2160" w:hanging="180"/>
+      </w:pPr>
+    </w:lvl>
+    <w:lvl w:ilvl="3" w:tplc="0419000F" w:tentative="1">
+      <w:start w:val="1"/>
+      <w:numFmt w:val="decimal"/>
+      <w:lvlText w:val="%4."/>
+      <w:lvlJc w:val="left"/>
+      <w:pPr>
+        <w:ind w:left="2880" w:hanging="360"/>
+      </w:pPr>
+    </w:lvl>
+    <w:lvl w:ilvl="4" w:tplc="04190019" w:tentative="1">
+      <w:start w:val="1"/>
+      <w:numFmt w:val="lowerLetter"/>
+      <w:lvlText w:val="%5."/>
+      <w:lvlJc w:val="left"/>
+      <w:pPr>
+        <w:ind w:left="3600" w:hanging="360"/>
+      </w:pPr>
+    </w:lvl>
+    <w:lvl w:ilvl="5" w:tplc="0419001B" w:tentative="1">
+      <w:start w:val="1"/>
+      <w:numFmt w:val="lowerRoman"/>
+      <w:lvlText w:val="%6."/>
+      <w:lvlJc w:val="right"/>
+      <w:pPr>
+        <w:ind w:left="4320" w:hanging="180"/>
+      </w:pPr>
+    </w:lvl>
+    <w:lvl w:ilvl="6" w:tplc="0419000F" w:tentative="1">
+      <w:start w:val="1"/>
+      <w:numFmt w:val="decimal"/>
+      <w:lvlText w:val="%7."/>
+      <w:lvlJc w:val="left"/>
+      <w:pPr>
+        <w:ind w:left="5040" w:hanging="360"/>
+      </w:pPr>
+    </w:lvl>
+    <w:lvl w:ilvl="7" w:tplc="04190019" w:tentative="1">
+      <w:start w:val="1"/>
+      <w:numFmt w:val="lowerLetter"/>
+      <w:lvlText w:val="%8."/>
+      <w:lvlJc w:val="left"/>
+      <w:pPr>
+        <w:ind w:left="5760" w:hanging="360"/>
+      </w:pPr>
+    </w:lvl>
+    <w:lvl w:ilvl="8" w:tplc="0419001B" w:tentative="1">
+      <w:start w:val="1"/>
+      <w:numFmt w:val="lowerRoman"/>
+      <w:lvlText w:val="%9."/>
+      <w:lvlJc w:val="right"/>
+      <w:pPr>
+        <w:ind w:left="6480" w:hanging="180"/>
+      </w:pPr>
+    </w:lvl>
+  </w:abstractNum>
+  <w:abstractNum w:abstractNumId="2" w15:restartNumberingAfterBreak="0">
+    <w:nsid w:val="6FED3625"/>
+    <w:multiLevelType w:val="hybridMultilevel"/>
+    <w:tmpl w:val="8AC297E0"/>
+    <w:lvl w:ilvl="0" w:tplc="5F50EF58">
+      <w:start w:val="1"/>
+      <w:numFmt w:val="decimal"/>
+      <w:lvlText w:val="%1)"/>
+      <w:lvlJc w:val="left"/>
+      <w:pPr>
+        <w:ind w:left="1440" w:hanging="720"/>
+      </w:pPr>
+      <w:rPr>
+        <w:rFonts w:hint="default"/>
+      </w:rPr>
+    </w:lvl>
+    <w:lvl w:ilvl="1" w:tplc="04190019" w:tentative="1">
+      <w:start w:val="1"/>
+      <w:numFmt w:val="lowerLetter"/>
+      <w:lvlText w:val="%2."/>
+      <w:lvlJc w:val="left"/>
+      <w:pPr>
+        <w:ind w:left="1800" w:hanging="360"/>
+      </w:pPr>
+    </w:lvl>
+    <w:lvl w:ilvl="2" w:tplc="0419001B" w:tentative="1">
+      <w:start w:val="1"/>
+      <w:numFmt w:val="lowerRoman"/>
+      <w:lvlText w:val="%3."/>
+      <w:lvlJc w:val="right"/>
+      <w:pPr>
+        <w:ind w:left="2520" w:hanging="180"/>
+      </w:pPr>
+    </w:lvl>
+    <w:lvl w:ilvl="3" w:tplc="0419000F" w:tentative="1">
+      <w:start w:val="1"/>
+      <w:numFmt w:val="decimal"/>
+      <w:lvlText w:val="%4."/>
+      <w:lvlJc w:val="left"/>
+      <w:pPr>
+        <w:ind w:left="3240" w:hanging="360"/>
+      </w:pPr>
+    </w:lvl>
+    <w:lvl w:ilvl="4" w:tplc="04190019" w:tentative="1">
+      <w:start w:val="1"/>
+      <w:numFmt w:val="lowerLetter"/>
+      <w:lvlText w:val="%5."/>
+      <w:lvlJc w:val="left"/>
+      <w:pPr>
+        <w:ind w:left="3960" w:hanging="360"/>
+      </w:pPr>
+    </w:lvl>
+    <w:lvl w:ilvl="5" w:tplc="0419001B" w:tentative="1">
+      <w:start w:val="1"/>
+      <w:numFmt w:val="lowerRoman"/>
+      <w:lvlText w:val="%6."/>
+      <w:lvlJc w:val="right"/>
+      <w:pPr>
+        <w:ind w:left="4680" w:hanging="180"/>
+      </w:pPr>
+    </w:lvl>
+    <w:lvl w:ilvl="6" w:tplc="0419000F" w:tentative="1">
+      <w:start w:val="1"/>
+      <w:numFmt w:val="decimal"/>
+      <w:lvlText w:val="%7."/>
+      <w:lvlJc w:val="left"/>
+      <w:pPr>
+        <w:ind w:left="5400" w:hanging="360"/>
+      </w:pPr>
+    </w:lvl>
+    <w:lvl w:ilvl="7" w:tplc="04190019" w:tentative="1">
+      <w:start w:val="1"/>
+      <w:numFmt w:val="lowerLetter"/>
+      <w:lvlText w:val="%8."/>
+      <w:lvlJc w:val="left"/>
+      <w:pPr>
+        <w:ind w:left="6120" w:hanging="360"/>
+      </w:pPr>
+    </w:lvl>
+    <w:lvl w:ilvl="8" w:tplc="0419001B" w:tentative="1">
+      <w:start w:val="1"/>
+      <w:numFmt w:val="lowerRoman"/>
+      <w:lvlText w:val="%9."/>
+      <w:lvlJc w:val="right"/>
+      <w:pPr>
+        <w:ind w:left="6840" w:hanging="180"/>
+      </w:pPr>
+    </w:lvl>
+  </w:abstractNum>
+  <w:abstractNum w:abstractNumId="3" w15:restartNumberingAfterBreak="0">
+    <w:nsid w:val="7C0E6A3A"/>
+    <w:multiLevelType w:val="hybridMultilevel"/>
+    <w:tmpl w:val="F64C606A"/>
+    <w:lvl w:ilvl="0" w:tplc="4364C310">
+      <w:start w:val="1"/>
+      <w:numFmt w:val="decimal"/>
+      <w:lvlText w:val="%1)"/>
+      <w:lvlJc w:val="left"/>
+      <w:pPr>
+        <w:ind w:left="1080" w:hanging="720"/>
+      </w:pPr>
+      <w:rPr>
+        <w:rFonts w:hint="default"/>
+      </w:rPr>
+    </w:lvl>
+    <w:lvl w:ilvl="1" w:tplc="04190019" w:tentative="1">
+      <w:start w:val="1"/>
+      <w:numFmt w:val="lowerLetter"/>
+      <w:lvlText w:val="%2."/>
+      <w:lvlJc w:val="left"/>
+      <w:pPr>
+        <w:ind w:left="1440" w:hanging="360"/>
+      </w:pPr>
+    </w:lvl>
+    <w:lvl w:ilvl="2" w:tplc="0419001B" w:tentative="1">
+      <w:start w:val="1"/>
+      <w:numFmt w:val="lowerRoman"/>
+      <w:lvlText w:val="%3."/>
+      <w:lvlJc w:val="right"/>
+      <w:pPr>
+        <w:ind w:left="2160" w:hanging="180"/>
+      </w:pPr>
+    </w:lvl>
+    <w:lvl w:ilvl="3" w:tplc="0419000F" w:tentative="1">
+      <w:start w:val="1"/>
+      <w:numFmt w:val="decimal"/>
+      <w:lvlText w:val="%4."/>
+      <w:lvlJc w:val="left"/>
+      <w:pPr>
+        <w:ind w:left="2880" w:hanging="360"/>
+      </w:pPr>
+    </w:lvl>
+    <w:lvl w:ilvl="4" w:tplc="04190019" w:tentative="1">
+      <w:start w:val="1"/>
+      <w:numFmt w:val="lowerLetter"/>
+      <w:lvlText w:val="%5."/>
+      <w:lvlJc w:val="left"/>
+      <w:pPr>
+        <w:ind w:left="3600" w:hanging="360"/>
+      </w:pPr>
+    </w:lvl>
+    <w:lvl w:ilvl="5" w:tplc="0419001B" w:tentative="1">
+      <w:start w:val="1"/>
+      <w:numFmt w:val="lowerRoman"/>
+      <w:lvlText w:val="%6."/>
+      <w:lvlJc w:val="right"/>
+      <w:pPr>
+        <w:ind w:left="4320" w:hanging="180"/>
+      </w:pPr>
+    </w:lvl>
+    <w:lvl w:ilvl="6" w:tplc="0419000F" w:tentative="1">
+      <w:start w:val="1"/>
+      <w:numFmt w:val="decimal"/>
+      <w:lvlText w:val="%7."/>
+      <w:lvlJc w:val="left"/>
+      <w:pPr>
+        <w:ind w:left="5040" w:hanging="360"/>
+      </w:pPr>
+    </w:lvl>
+    <w:lvl w:ilvl="7" w:tplc="04190019" w:tentative="1">
+      <w:start w:val="1"/>
+      <w:numFmt w:val="lowerLetter"/>
+      <w:lvlText w:val="%8."/>
+      <w:lvlJc w:val="left"/>
+      <w:pPr>
+        <w:ind w:left="5760" w:hanging="360"/>
+      </w:pPr>
+    </w:lvl>
+    <w:lvl w:ilvl="8" w:tplc="0419001B" w:tentative="1">
+      <w:start w:val="1"/>
+      <w:numFmt w:val="lowerRoman"/>
+      <w:lvlText w:val="%9."/>
+      <w:lvlJc w:val="right"/>
+      <w:pPr>
+        <w:ind w:left="6480" w:hanging="180"/>
+      </w:pPr>
+    </w:lvl>
+  </w:abstractNum>
+  <w:num w:numId="1" w16cid:durableId="1013993713">
+    <w:abstractNumId w:val="0"/>
+  </w:num>
+  <w:num w:numId="2" w16cid:durableId="214973151">
+    <w:abstractNumId w:val="2"/>
+  </w:num>
+  <w:num w:numId="3" w16cid:durableId="1295410320">
+    <w:abstractNumId w:val="3"/>
+  </w:num>
+  <w:num w:numId="4" w16cid:durableId="90663105">
+    <w:abstractNumId w:val="1"/>
+  </w:num>
+</w:numbering>
 </file>
 
 <file path=word/styles.xml><?xml version="1.0" encoding="utf-8"?>

</xml_diff>